<commit_message>
Got a lot alot more done
</commit_message>
<xml_diff>
--- a/Assets/Violetcadaver script.docx
+++ b/Assets/Violetcadaver script.docx
@@ -4,12 +4,28 @@
   <w:body>
     <w:p>
       <w:r>
-        <w:t>Violet Cadaver: Well hello there big boy, what’s your name?</w:t>
-      </w:r>
-    </w:p>
-    <w:p>
-      <w:r>
-        <w:t>Hugh Mann: Actually my surname is Mann, because I am a man!</w:t>
+        <w:t xml:space="preserve">Violet Cadaver: </w:t>
+      </w:r>
+      <w:proofErr w:type="gramStart"/>
+      <w:r>
+        <w:t>Well</w:t>
+      </w:r>
+      <w:proofErr w:type="gramEnd"/>
+      <w:r>
+        <w:t xml:space="preserve"> hello there big boy, what’s your name?</w:t>
+      </w:r>
+    </w:p>
+    <w:p>
+      <w:r>
+        <w:t xml:space="preserve">Hugh Mann: </w:t>
+      </w:r>
+      <w:proofErr w:type="gramStart"/>
+      <w:r>
+        <w:t>Actually</w:t>
+      </w:r>
+      <w:proofErr w:type="gramEnd"/>
+      <w:r>
+        <w:t xml:space="preserve"> my surname is Mann, because I am a man!</w:t>
       </w:r>
     </w:p>
     <w:p>
@@ -68,8 +84,13 @@
     </w:p>
     <w:p>
       <w:r>
-        <w:t>Violet Cadaver: What a shame, I was hoping you’d want to “hit it”…</w:t>
-      </w:r>
+        <w:t xml:space="preserve">Violet Cadaver: What a shame, I was hoping you’d want to “hit </w:t>
+      </w:r>
+      <w:proofErr w:type="gramStart"/>
+      <w:r>
+        <w:t>it”…</w:t>
+      </w:r>
+      <w:proofErr w:type="gramEnd"/>
     </w:p>
     <w:p>
       <w:r>
@@ -81,7 +102,15 @@
         <w:t xml:space="preserve">Violet Cadaver: </w:t>
       </w:r>
       <w:r>
-        <w:t>Oh my god I am a total trollop for bread! Perhaps there’s some way I can “thank” you…</w:t>
+        <w:t xml:space="preserve">Oh my god I am a total </w:t>
+      </w:r>
+      <w:proofErr w:type="gramStart"/>
+      <w:r>
+        <w:t>trollop</w:t>
+      </w:r>
+      <w:proofErr w:type="gramEnd"/>
+      <w:r>
+        <w:t xml:space="preserve"> for bread! Perhaps there’s some way I can “thank” you…</w:t>
       </w:r>
     </w:p>
     <w:p>
@@ -138,6 +167,14 @@
     <w:p>
       <w:r>
         <w:t xml:space="preserve">Violet Cadaver: </w:t>
+      </w:r>
+      <w:r>
+        <w:t>I was draining the blood from my eyes in a sexy fashion.</w:t>
+      </w:r>
+    </w:p>
+    <w:p>
+      <w:r>
+        <w:t xml:space="preserve">Hugh Mann: </w:t>
       </w:r>
     </w:p>
     <w:sectPr>

</xml_diff>